<commit_message>
Added S1 snapshot. Added Session 2 report
</commit_message>
<xml_diff>
--- a/SessionLogs/Session2/CRYPTO1_DSP_Report2.docx
+++ b/SessionLogs/Session2/CRYPTO1_DSP_Report2.docx
@@ -22,29 +22,29 @@
           <w:b/>
           <w:bCs/>
         </w:rPr>
-        <w:t xml:space="preserve">Group Name                    </w:t>
-      </w:r>
-      <w:proofErr w:type="gramStart"/>
+        <w:t xml:space="preserve">Group Name                      </w:t>
+      </w:r>
+      <w:r>
+        <w:rPr>
+          <w:rFonts w:ascii="Calibri" w:eastAsia="Calibri" w:hAnsi="Calibri" w:cs="Calibri"/>
+        </w:rPr>
+        <w:t>: crypto group 1</w:t>
+      </w:r>
+    </w:p>
+    <w:p>
       <w:r>
         <w:rPr>
           <w:rFonts w:ascii="Calibri" w:eastAsia="Calibri" w:hAnsi="Calibri" w:cs="Calibri"/>
           <w:b/>
           <w:bCs/>
         </w:rPr>
-        <w:t xml:space="preserve">  </w:t>
-      </w:r>
-      <w:r>
-        <w:rPr>
-          <w:rFonts w:ascii="Calibri" w:eastAsia="Calibri" w:hAnsi="Calibri" w:cs="Calibri"/>
-        </w:rPr>
-        <w:t>:</w:t>
-      </w:r>
-      <w:proofErr w:type="gramEnd"/>
-      <w:r>
-        <w:rPr>
-          <w:rFonts w:ascii="Calibri" w:eastAsia="Calibri" w:hAnsi="Calibri" w:cs="Calibri"/>
-        </w:rPr>
-        <w:t xml:space="preserve"> crypto group 1</w:t>
+        <w:t xml:space="preserve">Team member 1               </w:t>
+      </w:r>
+      <w:r>
+        <w:rPr>
+          <w:rFonts w:ascii="Calibri" w:eastAsia="Calibri" w:hAnsi="Calibri" w:cs="Calibri"/>
+        </w:rPr>
+        <w:t>: Axel Vanraes</w:t>
       </w:r>
     </w:p>
     <w:p>
@@ -54,70 +54,16 @@
           <w:b/>
           <w:bCs/>
         </w:rPr>
-        <w:t xml:space="preserve">Team member 1             </w:t>
-      </w:r>
-      <w:proofErr w:type="gramStart"/>
-      <w:r>
-        <w:rPr>
-          <w:rFonts w:ascii="Calibri" w:eastAsia="Calibri" w:hAnsi="Calibri" w:cs="Calibri"/>
-          <w:b/>
-          <w:bCs/>
-        </w:rPr>
-        <w:t xml:space="preserve">  </w:t>
-      </w:r>
-      <w:r>
-        <w:rPr>
-          <w:rFonts w:ascii="Calibri" w:eastAsia="Calibri" w:hAnsi="Calibri" w:cs="Calibri"/>
-        </w:rPr>
-        <w:t>:</w:t>
-      </w:r>
-      <w:proofErr w:type="gramEnd"/>
-      <w:r>
-        <w:rPr>
-          <w:rFonts w:ascii="Calibri" w:eastAsia="Calibri" w:hAnsi="Calibri" w:cs="Calibri"/>
-        </w:rPr>
-        <w:t xml:space="preserve"> Axel </w:t>
-      </w:r>
-      <w:proofErr w:type="spellStart"/>
-      <w:r>
-        <w:rPr>
-          <w:rFonts w:ascii="Calibri" w:eastAsia="Calibri" w:hAnsi="Calibri" w:cs="Calibri"/>
-        </w:rPr>
-        <w:t>Vanraes</w:t>
-      </w:r>
-      <w:proofErr w:type="spellEnd"/>
+        <w:t>Team member 2</w:t>
+      </w:r>
+      <w:r>
+        <w:rPr>
+          <w:rFonts w:ascii="Calibri" w:eastAsia="Calibri" w:hAnsi="Calibri" w:cs="Calibri"/>
+        </w:rPr>
+        <w:t xml:space="preserve">               : Michaël Raes</w:t>
+      </w:r>
     </w:p>
     <w:p>
-      <w:r>
-        <w:rPr>
-          <w:rFonts w:ascii="Calibri" w:eastAsia="Calibri" w:hAnsi="Calibri" w:cs="Calibri"/>
-          <w:b/>
-          <w:bCs/>
-        </w:rPr>
-        <w:t>Team member 2</w:t>
-      </w:r>
-      <w:r>
-        <w:rPr>
-          <w:rFonts w:ascii="Calibri" w:eastAsia="Calibri" w:hAnsi="Calibri" w:cs="Calibri"/>
-        </w:rPr>
-        <w:t xml:space="preserve">             </w:t>
-      </w:r>
-      <w:proofErr w:type="gramStart"/>
-      <w:r>
-        <w:rPr>
-          <w:rFonts w:ascii="Calibri" w:eastAsia="Calibri" w:hAnsi="Calibri" w:cs="Calibri"/>
-        </w:rPr>
-        <w:t xml:space="preserve">  :</w:t>
-      </w:r>
-      <w:proofErr w:type="gramEnd"/>
-      <w:r>
-        <w:rPr>
-          <w:rFonts w:ascii="Calibri" w:eastAsia="Calibri" w:hAnsi="Calibri" w:cs="Calibri"/>
-        </w:rPr>
-        <w:t xml:space="preserve"> Michaël Raes</w:t>
-      </w:r>
-    </w:p>
-    <w:p>
       <w:pPr>
         <w:ind w:left="720" w:firstLine="720"/>
       </w:pPr>
@@ -137,16 +83,8 @@
         <w:rPr>
           <w:rFonts w:ascii="Calibri" w:eastAsia="Calibri" w:hAnsi="Calibri" w:cs="Calibri"/>
         </w:rPr>
-        <w:t xml:space="preserve">  Michaël Raes                                                                           Axel </w:t>
-      </w:r>
-      <w:proofErr w:type="spellStart"/>
-      <w:r>
-        <w:rPr>
-          <w:rFonts w:ascii="Calibri" w:eastAsia="Calibri" w:hAnsi="Calibri" w:cs="Calibri"/>
-        </w:rPr>
-        <w:t>Vanraes</w:t>
-      </w:r>
-      <w:proofErr w:type="spellEnd"/>
+        <w:t xml:space="preserve">  Michaël Raes                                                                           Axel Vanraes</w:t>
+      </w:r>
     </w:p>
     <w:p>
       <w:pPr>
@@ -754,46 +692,39 @@
               <w:jc w:val="center"/>
               <w:cnfStyle w:val="000000000000" w:firstRow="0" w:lastRow="0" w:firstColumn="0" w:lastColumn="0" w:oddVBand="0" w:evenVBand="0" w:oddHBand="0" w:evenHBand="0" w:firstRowFirstColumn="0" w:firstRowLastColumn="0" w:lastRowFirstColumn="0" w:lastRowLastColumn="0"/>
             </w:pPr>
-            <w:proofErr w:type="spellStart"/>
             <w:r>
               <w:t>get_slave_privkey</w:t>
             </w:r>
-            <w:proofErr w:type="spellEnd"/>
-          </w:p>
-          <w:p>
-            <w:pPr>
-              <w:jc w:val="center"/>
-              <w:cnfStyle w:val="000000000000" w:firstRow="0" w:lastRow="0" w:firstColumn="0" w:lastColumn="0" w:oddVBand="0" w:evenVBand="0" w:oddHBand="0" w:evenHBand="0" w:firstRowFirstColumn="0" w:firstRowLastColumn="0" w:lastRowFirstColumn="0" w:lastRowLastColumn="0"/>
-            </w:pPr>
-            <w:proofErr w:type="spellStart"/>
+          </w:p>
+          <w:p>
+            <w:pPr>
+              <w:jc w:val="center"/>
+              <w:cnfStyle w:val="000000000000" w:firstRow="0" w:lastRow="0" w:firstColumn="0" w:lastColumn="0" w:oddVBand="0" w:evenVBand="0" w:oddHBand="0" w:evenHBand="0" w:firstRowFirstColumn="0" w:firstRowLastColumn="0" w:lastRowFirstColumn="0" w:lastRowLastColumn="0"/>
+            </w:pPr>
             <w:r>
               <w:t>get_slave_pub</w:t>
             </w:r>
             <w:r>
               <w:t>key</w:t>
             </w:r>
-            <w:proofErr w:type="spellEnd"/>
-          </w:p>
-          <w:p>
-            <w:pPr>
-              <w:jc w:val="center"/>
-              <w:cnfStyle w:val="000000000000" w:firstRow="0" w:lastRow="0" w:firstColumn="0" w:lastColumn="0" w:oddVBand="0" w:evenVBand="0" w:oddHBand="0" w:evenHBand="0" w:firstRowFirstColumn="0" w:firstRowLastColumn="0" w:lastRowFirstColumn="0" w:lastRowLastColumn="0"/>
-            </w:pPr>
-            <w:proofErr w:type="spellStart"/>
+          </w:p>
+          <w:p>
+            <w:pPr>
+              <w:jc w:val="center"/>
+              <w:cnfStyle w:val="000000000000" w:firstRow="0" w:lastRow="0" w:firstColumn="0" w:lastColumn="0" w:oddVBand="0" w:evenVBand="0" w:oddHBand="0" w:evenHBand="0" w:firstRowFirstColumn="0" w:firstRowLastColumn="0" w:lastRowFirstColumn="0" w:lastRowLastColumn="0"/>
+            </w:pPr>
             <w:r>
               <w:t>get_slave_pub</w:t>
             </w:r>
             <w:r>
               <w:t>key</w:t>
             </w:r>
-            <w:proofErr w:type="spellEnd"/>
-          </w:p>
-          <w:p>
-            <w:pPr>
-              <w:jc w:val="center"/>
-              <w:cnfStyle w:val="000000000000" w:firstRow="0" w:lastRow="0" w:firstColumn="0" w:lastColumn="0" w:oddVBand="0" w:evenVBand="0" w:oddHBand="0" w:evenHBand="0" w:firstRowFirstColumn="0" w:firstRowLastColumn="0" w:lastRowFirstColumn="0" w:lastRowLastColumn="0"/>
-            </w:pPr>
-            <w:proofErr w:type="spellStart"/>
+          </w:p>
+          <w:p>
+            <w:pPr>
+              <w:jc w:val="center"/>
+              <w:cnfStyle w:val="000000000000" w:firstRow="0" w:lastRow="0" w:firstColumn="0" w:lastColumn="0" w:oddVBand="0" w:evenVBand="0" w:oddHBand="0" w:evenHBand="0" w:firstRowFirstColumn="0" w:firstRowLastColumn="0" w:lastRowFirstColumn="0" w:lastRowLastColumn="0"/>
+            </w:pPr>
             <w:r>
               <w:t>get_</w:t>
             </w:r>
@@ -803,32 +734,27 @@
             <w:r>
               <w:t>_privkey</w:t>
             </w:r>
-            <w:proofErr w:type="spellEnd"/>
-          </w:p>
-          <w:p>
-            <w:pPr>
-              <w:jc w:val="center"/>
-              <w:cnfStyle w:val="000000000000" w:firstRow="0" w:lastRow="0" w:firstColumn="0" w:lastColumn="0" w:oddVBand="0" w:evenVBand="0" w:oddHBand="0" w:evenHBand="0" w:firstRowFirstColumn="0" w:firstRowLastColumn="0" w:lastRowFirstColumn="0" w:lastRowLastColumn="0"/>
-            </w:pPr>
-            <w:proofErr w:type="spellStart"/>
+          </w:p>
+          <w:p>
+            <w:pPr>
+              <w:jc w:val="center"/>
+              <w:cnfStyle w:val="000000000000" w:firstRow="0" w:lastRow="0" w:firstColumn="0" w:lastColumn="0" w:oddVBand="0" w:evenVBand="0" w:oddHBand="0" w:evenHBand="0" w:firstRowFirstColumn="0" w:firstRowLastColumn="0" w:lastRowFirstColumn="0" w:lastRowLastColumn="0"/>
+            </w:pPr>
             <w:r>
               <w:t>get_master_pub</w:t>
             </w:r>
             <w:r>
               <w:t>key</w:t>
             </w:r>
-            <w:proofErr w:type="spellEnd"/>
-          </w:p>
-          <w:p>
-            <w:pPr>
-              <w:jc w:val="center"/>
-              <w:cnfStyle w:val="000000000000" w:firstRow="0" w:lastRow="0" w:firstColumn="0" w:lastColumn="0" w:oddVBand="0" w:evenVBand="0" w:oddHBand="0" w:evenHBand="0" w:firstRowFirstColumn="0" w:firstRowLastColumn="0" w:lastRowFirstColumn="0" w:lastRowLastColumn="0"/>
-            </w:pPr>
-            <w:proofErr w:type="spellStart"/>
+          </w:p>
+          <w:p>
+            <w:pPr>
+              <w:jc w:val="center"/>
+              <w:cnfStyle w:val="000000000000" w:firstRow="0" w:lastRow="0" w:firstColumn="0" w:lastColumn="0" w:oddVBand="0" w:evenVBand="0" w:oddHBand="0" w:evenHBand="0" w:firstRowFirstColumn="0" w:firstRowLastColumn="0" w:lastRowFirstColumn="0" w:lastRowLastColumn="0"/>
+            </w:pPr>
             <w:r>
               <w:t>get_master_modulus</w:t>
             </w:r>
-            <w:proofErr w:type="spellEnd"/>
           </w:p>
         </w:tc>
         <w:tc>
@@ -926,11 +852,9 @@
               <w:jc w:val="center"/>
               <w:cnfStyle w:val="000000000000" w:firstRow="0" w:lastRow="0" w:firstColumn="0" w:lastColumn="0" w:oddVBand="0" w:evenVBand="0" w:oddHBand="0" w:evenHBand="0" w:firstRowFirstColumn="0" w:firstRowLastColumn="0" w:lastRowFirstColumn="0" w:lastRowLastColumn="0"/>
             </w:pPr>
-            <w:proofErr w:type="spellStart"/>
             <w:r>
               <w:t>mod_inverse</w:t>
             </w:r>
-            <w:proofErr w:type="spellEnd"/>
           </w:p>
         </w:tc>
         <w:tc>
@@ -1394,25 +1318,7 @@
           <w:b/>
           <w:bCs/>
         </w:rPr>
-        <w:t xml:space="preserve">Submission time            </w:t>
-      </w:r>
-      <w:proofErr w:type="gramStart"/>
-      <w:r>
-        <w:rPr>
-          <w:rFonts w:ascii="Calibri" w:eastAsia="Calibri" w:hAnsi="Calibri" w:cs="Calibri"/>
-          <w:b/>
-          <w:bCs/>
-        </w:rPr>
-        <w:t xml:space="preserve">  :</w:t>
-      </w:r>
-      <w:proofErr w:type="gramEnd"/>
-      <w:r>
-        <w:rPr>
-          <w:rFonts w:ascii="Calibri" w:eastAsia="Calibri" w:hAnsi="Calibri" w:cs="Calibri"/>
-          <w:b/>
-          <w:bCs/>
-        </w:rPr>
-        <w:t xml:space="preserve"> </w:t>
+        <w:t xml:space="preserve">Submission time              : </w:t>
       </w:r>
       <w:r>
         <w:rPr>
@@ -1615,9 +1521,8 @@
           <w:szCs w:val="22"/>
         </w:rPr>
         <w:br/>
-        <w:t>(</w:t>
-      </w:r>
-      <w:proofErr w:type="spellStart"/>
+        <w:t>(m</w:t>
+      </w:r>
       <w:r>
         <w:rPr>
           <w:rFonts w:asciiTheme="minorHAnsi" w:eastAsiaTheme="minorEastAsia" w:hAnsiTheme="minorHAnsi" w:cstheme="minorBidi"/>
@@ -1626,7 +1531,7 @@
           <w:sz w:val="22"/>
           <w:szCs w:val="22"/>
         </w:rPr>
-        <w:t>m</w:t>
+        <w:t>on</w:t>
       </w:r>
       <w:r>
         <w:rPr>
@@ -1636,7 +1541,7 @@
           <w:sz w:val="22"/>
           <w:szCs w:val="22"/>
         </w:rPr>
-        <w:t>on</w:t>
+        <w:t>m</w:t>
       </w:r>
       <w:r>
         <w:rPr>
@@ -1646,7 +1551,7 @@
           <w:sz w:val="22"/>
           <w:szCs w:val="22"/>
         </w:rPr>
-        <w:t>m</w:t>
+        <w:t>ult</w:t>
       </w:r>
       <w:r>
         <w:rPr>
@@ -1656,9 +1561,8 @@
           <w:sz w:val="22"/>
           <w:szCs w:val="22"/>
         </w:rPr>
-        <w:t>ult</w:t>
-      </w:r>
-      <w:proofErr w:type="spellEnd"/>
+        <w:t xml:space="preserve"> = Montgomery Multiplication</w:t>
+      </w:r>
       <w:r>
         <w:rPr>
           <w:rFonts w:asciiTheme="minorHAnsi" w:eastAsiaTheme="minorEastAsia" w:hAnsiTheme="minorHAnsi" w:cstheme="minorBidi"/>
@@ -1667,39 +1571,7 @@
           <w:sz w:val="22"/>
           <w:szCs w:val="22"/>
         </w:rPr>
-        <w:t xml:space="preserve"> = Montgomery Multiplication</w:t>
-      </w:r>
-      <w:r>
-        <w:rPr>
-          <w:rFonts w:asciiTheme="minorHAnsi" w:eastAsiaTheme="minorEastAsia" w:hAnsiTheme="minorHAnsi" w:cstheme="minorBidi"/>
-          <w:bCs/>
-          <w:color w:val="auto"/>
-          <w:sz w:val="22"/>
-          <w:szCs w:val="22"/>
-        </w:rPr>
-        <w:t xml:space="preserve">, </w:t>
-      </w:r>
-      <w:proofErr w:type="spellStart"/>
-      <w:r>
-        <w:rPr>
-          <w:rFonts w:asciiTheme="minorHAnsi" w:eastAsiaTheme="minorEastAsia" w:hAnsiTheme="minorHAnsi" w:cstheme="minorBidi"/>
-          <w:bCs/>
-          <w:color w:val="auto"/>
-          <w:sz w:val="22"/>
-          <w:szCs w:val="22"/>
-        </w:rPr>
-        <w:t>monexp</w:t>
-      </w:r>
-      <w:proofErr w:type="spellEnd"/>
-      <w:r>
-        <w:rPr>
-          <w:rFonts w:asciiTheme="minorHAnsi" w:eastAsiaTheme="minorEastAsia" w:hAnsiTheme="minorHAnsi" w:cstheme="minorBidi"/>
-          <w:bCs/>
-          <w:color w:val="auto"/>
-          <w:sz w:val="22"/>
-          <w:szCs w:val="22"/>
-        </w:rPr>
-        <w:t xml:space="preserve"> = Montgomery Exponentiation</w:t>
+        <w:t>, monexp = Montgomery Exponentiation</w:t>
       </w:r>
       <w:r>
         <w:rPr>
@@ -1948,11 +1820,9 @@
             <w:pPr>
               <w:jc w:val="center"/>
             </w:pPr>
-            <w:proofErr w:type="spellStart"/>
             <w:r>
               <w:t>monmult</w:t>
             </w:r>
-            <w:proofErr w:type="spellEnd"/>
           </w:p>
         </w:tc>
         <w:tc>
@@ -1964,13 +1834,8 @@
               <w:cnfStyle w:val="000000000000" w:firstRow="0" w:lastRow="0" w:firstColumn="0" w:lastColumn="0" w:oddVBand="0" w:evenVBand="0" w:oddHBand="0" w:evenHBand="0" w:firstRowFirstColumn="0" w:firstRowLastColumn="0" w:lastRowFirstColumn="0" w:lastRowLastColumn="0"/>
             </w:pPr>
             <w:r>
-              <w:t>as/</w:t>
-            </w:r>
-            <w:proofErr w:type="spellStart"/>
-            <w:r>
-              <w:t>monmult.c</w:t>
-            </w:r>
-            <w:proofErr w:type="spellEnd"/>
+              <w:t>as/monmult.c</w:t>
+            </w:r>
           </w:p>
         </w:tc>
         <w:tc>
@@ -2080,13 +1945,8 @@
               <w:jc w:val="center"/>
             </w:pPr>
             <w:r>
-              <w:t xml:space="preserve"> </w:t>
-            </w:r>
-            <w:proofErr w:type="spellStart"/>
-            <w:r>
-              <w:t>monexp</w:t>
-            </w:r>
-            <w:proofErr w:type="spellEnd"/>
+              <w:t xml:space="preserve"> monexp</w:t>
+            </w:r>
           </w:p>
         </w:tc>
         <w:tc>
@@ -2099,13 +1959,8 @@
               <w:cnfStyle w:val="000000000000" w:firstRow="0" w:lastRow="0" w:firstColumn="0" w:lastColumn="0" w:oddVBand="0" w:evenVBand="0" w:oddHBand="0" w:evenHBand="0" w:firstRowFirstColumn="0" w:firstRowLastColumn="0" w:lastRowFirstColumn="0" w:lastRowLastColumn="0"/>
             </w:pPr>
             <w:r>
-              <w:t>as/</w:t>
-            </w:r>
-            <w:proofErr w:type="spellStart"/>
-            <w:r>
-              <w:t>monexp.c</w:t>
-            </w:r>
-            <w:proofErr w:type="spellEnd"/>
+              <w:t>as/monexp.c</w:t>
+            </w:r>
             <w:r>
               <w:t xml:space="preserve"> </w:t>
             </w:r>
@@ -2243,11 +2098,9 @@
             <w:pPr>
               <w:jc w:val="center"/>
             </w:pPr>
-            <w:proofErr w:type="spellStart"/>
             <w:r>
               <w:t>mod_inverse</w:t>
             </w:r>
-            <w:proofErr w:type="spellEnd"/>
           </w:p>
         </w:tc>
         <w:tc>
@@ -2260,13 +2113,8 @@
               <w:cnfStyle w:val="000000000000" w:firstRow="0" w:lastRow="0" w:firstColumn="0" w:lastColumn="0" w:oddVBand="0" w:evenVBand="0" w:oddHBand="0" w:evenHBand="0" w:firstRowFirstColumn="0" w:firstRowLastColumn="0" w:lastRowFirstColumn="0" w:lastRowLastColumn="0"/>
             </w:pPr>
             <w:r>
-              <w:t>as/</w:t>
-            </w:r>
-            <w:proofErr w:type="spellStart"/>
-            <w:r>
-              <w:t>monmult.c</w:t>
-            </w:r>
-            <w:proofErr w:type="spellEnd"/>
+              <w:t>as/monmult.c</w:t>
+            </w:r>
           </w:p>
         </w:tc>
         <w:tc>
@@ -2413,13 +2261,8 @@
               <w:jc w:val="center"/>
               <w:cnfStyle w:val="000000000000" w:firstRow="0" w:lastRow="0" w:firstColumn="0" w:lastColumn="0" w:oddVBand="0" w:evenVBand="0" w:oddHBand="0" w:evenHBand="0" w:firstRowFirstColumn="0" w:firstRowLastColumn="0" w:lastRowFirstColumn="0" w:lastRowLastColumn="0"/>
             </w:pPr>
-            <w:proofErr w:type="spellStart"/>
-            <w:r>
-              <w:t>sts</w:t>
-            </w:r>
-            <w:proofErr w:type="spellEnd"/>
-            <w:r>
-              <w:t>/*.c</w:t>
+            <w:r>
+              <w:t>sts/*.c</w:t>
             </w:r>
           </w:p>
         </w:tc>
@@ -2649,21 +2492,7 @@
         <w:rPr>
           <w:rFonts w:ascii="Calibri" w:eastAsia="Calibri" w:hAnsi="Calibri" w:cs="Calibri"/>
         </w:rPr>
-        <w:t xml:space="preserve">every used modulus. There are 3 moduli in this application (master, slave and </w:t>
-      </w:r>
-      <w:proofErr w:type="spellStart"/>
-      <w:r>
-        <w:rPr>
-          <w:rFonts w:ascii="Calibri" w:eastAsia="Calibri" w:hAnsi="Calibri" w:cs="Calibri"/>
-        </w:rPr>
-        <w:t>Diffie</w:t>
-      </w:r>
-      <w:proofErr w:type="spellEnd"/>
-      <w:r>
-        <w:rPr>
-          <w:rFonts w:ascii="Calibri" w:eastAsia="Calibri" w:hAnsi="Calibri" w:cs="Calibri"/>
-        </w:rPr>
-        <w:t>-Hellman) so this gives an impro</w:t>
+        <w:t>every used modulus. There are 3 moduli in this application (master, slave and Diffie-Hellman) so this gives an impro</w:t>
       </w:r>
       <w:r>
         <w:rPr>
@@ -2815,21 +2644,7 @@
         <w:rPr>
           <w:rFonts w:ascii="Calibri" w:eastAsia="Calibri" w:hAnsi="Calibri" w:cs="Calibri"/>
         </w:rPr>
-        <w:t xml:space="preserve">total cycles </w:t>
-      </w:r>
-      <w:proofErr w:type="gramStart"/>
-      <w:r>
-        <w:rPr>
-          <w:rFonts w:ascii="Calibri" w:eastAsia="Calibri" w:hAnsi="Calibri" w:cs="Calibri"/>
-        </w:rPr>
-        <w:t>increases</w:t>
-      </w:r>
-      <w:proofErr w:type="gramEnd"/>
-      <w:r>
-        <w:rPr>
-          <w:rFonts w:ascii="Calibri" w:eastAsia="Calibri" w:hAnsi="Calibri" w:cs="Calibri"/>
-        </w:rPr>
-        <w:t xml:space="preserve"> again with</w:t>
+        <w:t>total cycles increases again with</w:t>
       </w:r>
       <w:r>
         <w:rPr>
@@ -2953,21 +2768,7 @@
         <w:rPr>
           <w:rFonts w:eastAsia="Calibri" w:cs="Calibri"/>
         </w:rPr>
-        <w:t>parts of ‘</w:t>
-      </w:r>
-      <w:proofErr w:type="spellStart"/>
-      <w:r>
-        <w:rPr>
-          <w:rFonts w:eastAsia="Calibri" w:cs="Calibri"/>
-        </w:rPr>
-        <w:t>monmult</w:t>
-      </w:r>
-      <w:proofErr w:type="spellEnd"/>
-      <w:r>
-        <w:rPr>
-          <w:rFonts w:eastAsia="Calibri" w:cs="Calibri"/>
-        </w:rPr>
-        <w:t xml:space="preserve">’ </w:t>
+        <w:t xml:space="preserve">parts of ‘monmult’ </w:t>
       </w:r>
       <w:r>
         <w:rPr>
@@ -3006,8 +2807,14 @@
     <w:p>
       <w:pPr>
         <w:pStyle w:val="Heading1"/>
-      </w:pPr>
-      <w:r>
+        <w:rPr>
+          <w:rFonts w:asciiTheme="minorHAnsi" w:hAnsiTheme="minorHAnsi"/>
+        </w:rPr>
+      </w:pPr>
+      <w:r>
+        <w:rPr>
+          <w:rFonts w:asciiTheme="minorHAnsi" w:hAnsiTheme="minorHAnsi"/>
+        </w:rPr>
         <w:lastRenderedPageBreak/>
         <w:t>Report 2</w:t>
       </w:r>
@@ -3015,121 +2822,126 @@
     <w:p>
       <w:pPr>
         <w:rPr>
-          <w:rFonts w:ascii="Calibri" w:eastAsia="Calibri" w:hAnsi="Calibri" w:cs="Calibri"/>
+          <w:rFonts w:eastAsia="Calibri" w:cs="Calibri"/>
           <w:b/>
           <w:bCs/>
         </w:rPr>
       </w:pPr>
       <w:r>
         <w:rPr>
-          <w:rFonts w:ascii="Calibri" w:eastAsia="Calibri" w:hAnsi="Calibri" w:cs="Calibri"/>
+          <w:rFonts w:eastAsia="Calibri" w:cs="Calibri"/>
           <w:b/>
           <w:bCs/>
         </w:rPr>
-        <w:t xml:space="preserve">Lab date  </w:t>
-      </w:r>
-      <w:r>
-        <w:rPr>
-          <w:rFonts w:ascii="Calibri" w:eastAsia="Calibri" w:hAnsi="Calibri" w:cs="Calibri"/>
+        <w:t>Lab date                              : 28/04, 2016</w:t>
+      </w:r>
+      <w:r>
+        <w:rPr>
+          <w:rFonts w:eastAsia="Calibri" w:cs="Calibri"/>
           <w:b/>
           <w:bCs/>
         </w:rPr>
-        <w:t xml:space="preserve">                            : 28</w:t>
-      </w:r>
-      <w:r>
-        <w:rPr>
-          <w:rFonts w:ascii="Calibri" w:eastAsia="Calibri" w:hAnsi="Calibri" w:cs="Calibri"/>
+        <w:br/>
+      </w:r>
+      <w:r>
+        <w:rPr>
+          <w:rFonts w:eastAsia="Calibri" w:cs="Calibri"/>
           <w:b/>
           <w:bCs/>
         </w:rPr>
-        <w:t>/04, 2016</w:t>
-      </w:r>
-      <w:r>
-        <w:rPr>
-          <w:rFonts w:ascii="Calibri" w:eastAsia="Calibri" w:hAnsi="Calibri" w:cs="Calibri"/>
+        <w:br/>
+        <w:t>Submission date               : 29/04, 2016</w:t>
+      </w:r>
+    </w:p>
+    <w:p>
+      <w:r>
+        <w:rPr>
+          <w:rFonts w:eastAsia="Calibri" w:cs="Calibri"/>
           <w:b/>
           <w:bCs/>
         </w:rPr>
-        <w:br/>
-      </w:r>
-      <w:r>
-        <w:rPr>
-          <w:rFonts w:ascii="Calibri" w:eastAsia="Calibri" w:hAnsi="Calibri" w:cs="Calibri"/>
-          <w:b/>
-          <w:bCs/>
-        </w:rPr>
-        <w:br/>
-        <w:t>Submission date               : 29</w:t>
-      </w:r>
-      <w:r>
-        <w:rPr>
-          <w:rFonts w:ascii="Calibri" w:eastAsia="Calibri" w:hAnsi="Calibri" w:cs="Calibri"/>
-          <w:b/>
-          <w:bCs/>
-        </w:rPr>
-        <w:t>/04, 2016</w:t>
+        <w:t xml:space="preserve">Submission time              : 4 PM </w:t>
       </w:r>
     </w:p>
     <w:p>
-      <w:r>
-        <w:rPr>
-          <w:rFonts w:ascii="Calibri" w:eastAsia="Calibri" w:hAnsi="Calibri" w:cs="Calibri"/>
-          <w:b/>
-          <w:bCs/>
-        </w:rPr>
-        <w:t xml:space="preserve">Submission time            </w:t>
-      </w:r>
-      <w:proofErr w:type="gramStart"/>
-      <w:r>
-        <w:rPr>
-          <w:rFonts w:ascii="Calibri" w:eastAsia="Calibri" w:hAnsi="Calibri" w:cs="Calibri"/>
-          <w:b/>
-          <w:bCs/>
-        </w:rPr>
-        <w:t xml:space="preserve">  :</w:t>
-      </w:r>
-      <w:proofErr w:type="gramEnd"/>
-      <w:r>
-        <w:rPr>
-          <w:rFonts w:ascii="Calibri" w:eastAsia="Calibri" w:hAnsi="Calibri" w:cs="Calibri"/>
-          <w:b/>
-          <w:bCs/>
-        </w:rPr>
-        <w:t xml:space="preserve"> </w:t>
-      </w:r>
-      <w:r>
-        <w:rPr>
-          <w:rFonts w:ascii="Calibri" w:eastAsia="Calibri" w:hAnsi="Calibri" w:cs="Calibri"/>
-          <w:b/>
-          <w:bCs/>
-        </w:rPr>
-        <w:t>4 PM</w:t>
-      </w:r>
-      <w:r>
-        <w:rPr>
-          <w:rFonts w:ascii="Calibri" w:eastAsia="Calibri" w:hAnsi="Calibri" w:cs="Calibri"/>
-          <w:b/>
-          <w:bCs/>
-        </w:rPr>
-        <w:t xml:space="preserve"> </w:t>
+      <w:pPr>
+        <w:pStyle w:val="Heading2"/>
+        <w:rPr>
+          <w:rFonts w:asciiTheme="minorHAnsi" w:hAnsiTheme="minorHAnsi"/>
+        </w:rPr>
+      </w:pPr>
+      <w:r>
+        <w:rPr>
+          <w:rFonts w:asciiTheme="minorHAnsi" w:hAnsiTheme="minorHAnsi"/>
+        </w:rPr>
+        <w:t>Logs:</w:t>
       </w:r>
     </w:p>
     <w:p>
-      <w:pPr>
-        <w:pStyle w:val="Heading2"/>
-      </w:pPr>
-      <w:r>
-        <w:t>Logs:</w:t>
+      <w:r>
+        <w:t>We had to do some extra changes to preserve the same functionality as before optimization S1.modinv. The result is that the total cycle count of modular inversion is now about 1k instead of the 400 we previously stated. However, the amount of calls is still reduced from 4057 to 14</w:t>
+      </w:r>
+      <w:r>
+        <w:t>.</w:t>
       </w:r>
     </w:p>
     <w:p>
+      <w:r>
+        <w:t xml:space="preserve">The work on changing Montgomery Multiplication from </w:t>
+      </w:r>
+      <w:r>
+        <w:t>8-bit</w:t>
+      </w:r>
+      <w:r>
+        <w:t xml:space="preserve"> word</w:t>
+      </w:r>
+      <w:r>
+        <w:t xml:space="preserve"> </w:t>
+      </w:r>
+      <w:r>
+        <w:t>si</w:t>
+      </w:r>
+      <w:r>
+        <w:t>ze to 16-bit</w:t>
+      </w:r>
+      <w:r>
+        <w:t xml:space="preserve"> continues, but it takes more time than previously estimated. We try to finish it by next session.</w:t>
+      </w:r>
+    </w:p>
+    <w:p>
+      <w:r>
+        <w:t>We have also started looking at the list of “mandatory/recommended” optimizations t</w:t>
+      </w:r>
+      <w:r>
+        <w:t>o see if they apply in our case, specifically the use of the different pragma’s.</w:t>
+      </w:r>
+      <w:r>
+        <w:t xml:space="preserve"> We tried using the MUST_ITERATE pragma but the result was quasi </w:t>
+      </w:r>
+      <w:r>
+        <w:t>nonexiste</w:t>
+      </w:r>
+      <w:r>
+        <w:t>nt.</w:t>
+      </w:r>
+    </w:p>
+    <w:p>
       <w:pPr>
         <w:pStyle w:val="Heading2"/>
-      </w:pPr>
-      <w:r>
+        <w:rPr>
+          <w:rFonts w:asciiTheme="minorHAnsi" w:hAnsiTheme="minorHAnsi"/>
+        </w:rPr>
+      </w:pPr>
+      <w:r>
+        <w:rPr>
+          <w:rFonts w:asciiTheme="minorHAnsi" w:hAnsiTheme="minorHAnsi"/>
+        </w:rPr>
         <w:t>Profile results:</w:t>
       </w:r>
       <w:r>
+        <w:rPr>
+          <w:rFonts w:asciiTheme="minorHAnsi" w:hAnsiTheme="minorHAnsi"/>
+        </w:rPr>
         <w:br/>
       </w:r>
       <w:r>
@@ -3151,51 +2963,7 @@
           <w:szCs w:val="22"/>
         </w:rPr>
         <w:br/>
-        <w:t>(</w:t>
-      </w:r>
-      <w:proofErr w:type="spellStart"/>
-      <w:r>
-        <w:rPr>
-          <w:rFonts w:asciiTheme="minorHAnsi" w:eastAsiaTheme="minorEastAsia" w:hAnsiTheme="minorHAnsi" w:cstheme="minorBidi"/>
-          <w:bCs/>
-          <w:color w:val="auto"/>
-          <w:sz w:val="22"/>
-          <w:szCs w:val="22"/>
-        </w:rPr>
-        <w:t>monmult</w:t>
-      </w:r>
-      <w:proofErr w:type="spellEnd"/>
-      <w:r>
-        <w:rPr>
-          <w:rFonts w:asciiTheme="minorHAnsi" w:eastAsiaTheme="minorEastAsia" w:hAnsiTheme="minorHAnsi" w:cstheme="minorBidi"/>
-          <w:bCs/>
-          <w:color w:val="auto"/>
-          <w:sz w:val="22"/>
-          <w:szCs w:val="22"/>
-        </w:rPr>
-        <w:t xml:space="preserve"> = Montgomery Multiplication, </w:t>
-      </w:r>
-      <w:proofErr w:type="spellStart"/>
-      <w:r>
-        <w:rPr>
-          <w:rFonts w:asciiTheme="minorHAnsi" w:eastAsiaTheme="minorEastAsia" w:hAnsiTheme="minorHAnsi" w:cstheme="minorBidi"/>
-          <w:bCs/>
-          <w:color w:val="auto"/>
-          <w:sz w:val="22"/>
-          <w:szCs w:val="22"/>
-        </w:rPr>
-        <w:t>monexp</w:t>
-      </w:r>
-      <w:proofErr w:type="spellEnd"/>
-      <w:r>
-        <w:rPr>
-          <w:rFonts w:asciiTheme="minorHAnsi" w:eastAsiaTheme="minorEastAsia" w:hAnsiTheme="minorHAnsi" w:cstheme="minorBidi"/>
-          <w:bCs/>
-          <w:color w:val="auto"/>
-          <w:sz w:val="22"/>
-          <w:szCs w:val="22"/>
-        </w:rPr>
-        <w:t xml:space="preserve"> = Montgomery Exponentiation)</w:t>
+        <w:t>(monmult = Montgomery Multiplication, monexp = Montgomery Exponentiation)</w:t>
       </w:r>
     </w:p>
     <w:tbl>
@@ -3326,14 +3094,7 @@
                 <w:sz w:val="16"/>
                 <w:szCs w:val="16"/>
               </w:rPr>
-              <w:t>%</w:t>
-            </w:r>
-            <w:r>
-              <w:rPr>
-                <w:sz w:val="16"/>
-                <w:szCs w:val="16"/>
-              </w:rPr>
-              <w:t>Change</w:t>
+              <w:t>%Change</w:t>
             </w:r>
           </w:p>
         </w:tc>
@@ -3427,11 +3188,151 @@
             <w:pPr>
               <w:jc w:val="center"/>
             </w:pPr>
-            <w:proofErr w:type="spellStart"/>
+            <w:r>
+              <w:t>m</w:t>
+            </w:r>
+            <w:r>
+              <w:t>o</w:t>
+            </w:r>
+            <w:r>
+              <w:t>d_inverse</w:t>
+            </w:r>
+          </w:p>
+        </w:tc>
+        <w:tc>
+          <w:tcPr>
+            <w:tcW w:w="1464" w:type="dxa"/>
+          </w:tcPr>
+          <w:p>
+            <w:pPr>
+              <w:cnfStyle w:val="000000000000" w:firstRow="0" w:lastRow="0" w:firstColumn="0" w:lastColumn="0" w:oddVBand="0" w:evenVBand="0" w:oddHBand="0" w:evenHBand="0" w:firstRowFirstColumn="0" w:firstRowLastColumn="0" w:lastRowFirstColumn="0" w:lastRowLastColumn="0"/>
+            </w:pPr>
+            <w:r>
+              <w:t>as/monmult.c</w:t>
+            </w:r>
+          </w:p>
+        </w:tc>
+        <w:tc>
+          <w:tcPr>
+            <w:tcW w:w="756" w:type="dxa"/>
+          </w:tcPr>
+          <w:p>
+            <w:pPr>
+              <w:cnfStyle w:val="000000000000" w:firstRow="0" w:lastRow="0" w:firstColumn="0" w:lastColumn="0" w:oddVBand="0" w:evenVBand="0" w:oddHBand="0" w:evenHBand="0" w:firstRowFirstColumn="0" w:firstRowLastColumn="0" w:lastRowFirstColumn="0" w:lastRowLastColumn="0"/>
+            </w:pPr>
+            <w:r>
+              <w:t>14</w:t>
+            </w:r>
+          </w:p>
+        </w:tc>
+        <w:tc>
+          <w:tcPr>
+            <w:tcW w:w="1046" w:type="dxa"/>
+          </w:tcPr>
+          <w:p>
+            <w:pPr>
+              <w:jc w:val="center"/>
+              <w:cnfStyle w:val="000000000000" w:firstRow="0" w:lastRow="0" w:firstColumn="0" w:lastColumn="0" w:oddVBand="0" w:evenVBand="0" w:oddHBand="0" w:evenHBand="0" w:firstRowFirstColumn="0" w:firstRowLastColumn="0" w:lastRowFirstColumn="0" w:lastRowLastColumn="0"/>
+            </w:pPr>
+            <w:r>
+              <w:t>503K</w:t>
+            </w:r>
+          </w:p>
+        </w:tc>
+        <w:tc>
+          <w:tcPr>
+            <w:tcW w:w="818" w:type="dxa"/>
+          </w:tcPr>
+          <w:p>
+            <w:pPr>
+              <w:jc w:val="center"/>
+              <w:cnfStyle w:val="000000000000" w:firstRow="0" w:lastRow="0" w:firstColumn="0" w:lastColumn="0" w:oddVBand="0" w:evenVBand="0" w:oddHBand="0" w:evenHBand="0" w:firstRowFirstColumn="0" w:firstRowLastColumn="0" w:lastRowFirstColumn="0" w:lastRowLastColumn="0"/>
+            </w:pPr>
+            <w:r>
+              <w:t>1190</w:t>
+            </w:r>
+          </w:p>
+        </w:tc>
+        <w:tc>
+          <w:tcPr>
+            <w:tcW w:w="875" w:type="dxa"/>
+          </w:tcPr>
+          <w:p>
+            <w:pPr>
+              <w:jc w:val="center"/>
+              <w:cnfStyle w:val="000000000000" w:firstRow="0" w:lastRow="0" w:firstColumn="0" w:lastColumn="0" w:oddVBand="0" w:evenVBand="0" w:oddHBand="0" w:evenHBand="0" w:firstRowFirstColumn="0" w:firstRowLastColumn="0" w:lastRowFirstColumn="0" w:lastRowLastColumn="0"/>
+            </w:pPr>
+            <w:r>
+              <w:t>-</w:t>
+            </w:r>
+          </w:p>
+        </w:tc>
+        <w:tc>
+          <w:tcPr>
+            <w:tcW w:w="1018" w:type="dxa"/>
+          </w:tcPr>
+          <w:p>
+            <w:pPr>
+              <w:jc w:val="center"/>
+              <w:cnfStyle w:val="000000000000" w:firstRow="0" w:lastRow="0" w:firstColumn="0" w:lastColumn="0" w:oddVBand="0" w:evenVBand="0" w:oddHBand="0" w:evenHBand="0" w:firstRowFirstColumn="0" w:firstRowLastColumn="0" w:lastRowFirstColumn="0" w:lastRowLastColumn="0"/>
+            </w:pPr>
+            <w:r>
+              <w:t>503K</w:t>
+            </w:r>
+          </w:p>
+        </w:tc>
+        <w:tc>
+          <w:tcPr>
+            <w:tcW w:w="844" w:type="dxa"/>
+          </w:tcPr>
+          <w:p>
+            <w:pPr>
+              <w:jc w:val="center"/>
+              <w:cnfStyle w:val="000000000000" w:firstRow="0" w:lastRow="0" w:firstColumn="0" w:lastColumn="0" w:oddVBand="0" w:evenVBand="0" w:oddHBand="0" w:evenHBand="0" w:firstRowFirstColumn="0" w:firstRowLastColumn="0" w:lastRowFirstColumn="0" w:lastRowLastColumn="0"/>
+            </w:pPr>
+            <w:r>
+              <w:t>1190</w:t>
+            </w:r>
+          </w:p>
+        </w:tc>
+        <w:tc>
+          <w:tcPr>
+            <w:tcW w:w="910" w:type="dxa"/>
+          </w:tcPr>
+          <w:p>
+            <w:pPr>
+              <w:jc w:val="center"/>
+              <w:cnfStyle w:val="000000000000" w:firstRow="0" w:lastRow="0" w:firstColumn="0" w:lastColumn="0" w:oddVBand="0" w:evenVBand="0" w:oddHBand="0" w:evenHBand="0" w:firstRowFirstColumn="0" w:firstRowLastColumn="0" w:lastRowFirstColumn="0" w:lastRowLastColumn="0"/>
+            </w:pPr>
+          </w:p>
+        </w:tc>
+        <w:tc>
+          <w:tcPr>
+            <w:tcW w:w="1426" w:type="dxa"/>
+          </w:tcPr>
+          <w:p>
+            <w:pPr>
+              <w:cnfStyle w:val="000000000000" w:firstRow="0" w:lastRow="0" w:firstColumn="0" w:lastColumn="0" w:oddVBand="0" w:evenVBand="0" w:oddHBand="0" w:evenHBand="0" w:firstRowFirstColumn="0" w:firstRowLastColumn="0" w:lastRowFirstColumn="0" w:lastRowLastColumn="0"/>
+            </w:pPr>
+            <w:r>
+              <w:t>S2.modinv</w:t>
+            </w:r>
+          </w:p>
+        </w:tc>
+      </w:tr>
+      <w:tr>
+        <w:tc>
+          <w:tcPr>
+            <w:cnfStyle w:val="001000000000" w:firstRow="0" w:lastRow="0" w:firstColumn="1" w:lastColumn="0" w:oddVBand="0" w:evenVBand="0" w:oddHBand="0" w:evenHBand="0" w:firstRowFirstColumn="0" w:firstRowLastColumn="0" w:lastRowFirstColumn="0" w:lastRowLastColumn="0"/>
+            <w:tcW w:w="1406" w:type="dxa"/>
+          </w:tcPr>
+          <w:p>
+            <w:pPr>
+              <w:jc w:val="center"/>
+            </w:pPr>
             <w:r>
               <w:t>monmult</w:t>
             </w:r>
-            <w:proofErr w:type="spellEnd"/>
           </w:p>
         </w:tc>
         <w:tc>
@@ -3443,13 +3344,8 @@
               <w:cnfStyle w:val="000000000000" w:firstRow="0" w:lastRow="0" w:firstColumn="0" w:lastColumn="0" w:oddVBand="0" w:evenVBand="0" w:oddHBand="0" w:evenHBand="0" w:firstRowFirstColumn="0" w:firstRowLastColumn="0" w:lastRowFirstColumn="0" w:lastRowLastColumn="0"/>
             </w:pPr>
             <w:r>
-              <w:t>as/</w:t>
-            </w:r>
-            <w:proofErr w:type="spellStart"/>
-            <w:r>
-              <w:t>monmult.c</w:t>
-            </w:r>
-            <w:proofErr w:type="spellEnd"/>
+              <w:t>as/monmult.c</w:t>
+            </w:r>
           </w:p>
         </w:tc>
         <w:tc>
@@ -3474,9 +3370,6 @@
               <w:jc w:val="center"/>
               <w:cnfStyle w:val="000000000000" w:firstRow="0" w:lastRow="0" w:firstColumn="0" w:lastColumn="0" w:oddVBand="0" w:evenVBand="0" w:oddHBand="0" w:evenHBand="0" w:firstRowFirstColumn="0" w:firstRowLastColumn="0" w:lastRowFirstColumn="0" w:lastRowLastColumn="0"/>
             </w:pPr>
-            <w:r>
-              <w:t>534M</w:t>
-            </w:r>
           </w:p>
         </w:tc>
         <w:tc>
@@ -3499,6 +3392,9 @@
               <w:jc w:val="center"/>
               <w:cnfStyle w:val="000000000000" w:firstRow="0" w:lastRow="0" w:firstColumn="0" w:lastColumn="0" w:oddVBand="0" w:evenVBand="0" w:oddHBand="0" w:evenHBand="0" w:firstRowFirstColumn="0" w:firstRowLastColumn="0" w:lastRowFirstColumn="0" w:lastRowLastColumn="0"/>
             </w:pPr>
+            <w:r>
+              <w:t>0</w:t>
+            </w:r>
           </w:p>
         </w:tc>
         <w:tc>
@@ -3510,9 +3406,6 @@
               <w:jc w:val="center"/>
               <w:cnfStyle w:val="000000000000" w:firstRow="0" w:lastRow="0" w:firstColumn="0" w:lastColumn="0" w:oddVBand="0" w:evenVBand="0" w:oddHBand="0" w:evenHBand="0" w:firstRowFirstColumn="0" w:firstRowLastColumn="0" w:lastRowFirstColumn="0" w:lastRowLastColumn="0"/>
             </w:pPr>
-            <w:r>
-              <w:t>534.6M</w:t>
-            </w:r>
           </w:p>
         </w:tc>
         <w:tc>
@@ -3535,6 +3428,9 @@
               <w:jc w:val="center"/>
               <w:cnfStyle w:val="000000000000" w:firstRow="0" w:lastRow="0" w:firstColumn="0" w:lastColumn="0" w:oddVBand="0" w:evenVBand="0" w:oddHBand="0" w:evenHBand="0" w:firstRowFirstColumn="0" w:firstRowLastColumn="0" w:lastRowFirstColumn="0" w:lastRowLastColumn="0"/>
             </w:pPr>
+            <w:r>
+              <w:t>0</w:t>
+            </w:r>
           </w:p>
         </w:tc>
         <w:tc>
@@ -3545,6 +3441,9 @@
             <w:pPr>
               <w:cnfStyle w:val="000000000000" w:firstRow="0" w:lastRow="0" w:firstColumn="0" w:lastColumn="0" w:oddVBand="0" w:evenVBand="0" w:oddHBand="0" w:evenHBand="0" w:firstRowFirstColumn="0" w:firstRowLastColumn="0" w:lastRowFirstColumn="0" w:lastRowLastColumn="0"/>
             </w:pPr>
+            <w:r>
+              <w:t>S2.Must_It</w:t>
+            </w:r>
           </w:p>
         </w:tc>
       </w:tr>
@@ -3552,86 +3451,115 @@
     <w:p>
       <w:pPr>
         <w:rPr>
-          <w:rFonts w:ascii="Calibri" w:eastAsia="Calibri" w:hAnsi="Calibri" w:cs="Calibri"/>
+          <w:rFonts w:eastAsia="Calibri" w:cs="Calibri"/>
         </w:rPr>
       </w:pPr>
     </w:p>
     <w:p>
+      <w:r>
+        <w:rPr>
+          <w:rFonts w:eastAsia="Calibri" w:cs="Calibri"/>
+          <w:b/>
+          <w:sz w:val="24"/>
+        </w:rPr>
+        <w:t xml:space="preserve">Optimization details: </w:t>
+      </w:r>
+      <w:r>
+        <w:rPr>
+          <w:rFonts w:eastAsia="Calibri" w:cs="Calibri"/>
+          <w:sz w:val="18"/>
+        </w:rPr>
+        <w:t>(</w:t>
+      </w:r>
+      <w:r>
+        <w:rPr>
+          <w:rFonts w:eastAsia="Calibri" w:cs="Calibri"/>
+          <w:sz w:val="16"/>
+        </w:rPr>
+        <w:t>Optimization names follow the format “S(session number).keyword”.)</w:t>
+      </w:r>
+      <w:r>
+        <w:rPr>
+          <w:rFonts w:eastAsia="Calibri" w:cs="Calibri"/>
+          <w:sz w:val="16"/>
+        </w:rPr>
+        <w:br/>
+      </w:r>
+      <w:r>
+        <w:rPr>
+          <w:rFonts w:eastAsia="Calibri" w:cs="Calibri"/>
+          <w:b/>
+        </w:rPr>
+        <w:t>S2.</w:t>
+      </w:r>
+      <w:r>
+        <w:rPr>
+          <w:rFonts w:eastAsia="Calibri" w:cs="Calibri"/>
+          <w:b/>
+        </w:rPr>
+        <w:t>modinv</w:t>
+      </w:r>
+      <w:r>
+        <w:rPr>
+          <w:rFonts w:eastAsia="Calibri" w:cs="Calibri"/>
+        </w:rPr>
+        <w:t xml:space="preserve"> is an update to the changes we did in S1.modinv to iron out some bugs.</w:t>
+      </w:r>
+      <w:r>
+        <w:rPr>
+          <w:rFonts w:eastAsia="Calibri" w:cs="Calibri"/>
+        </w:rPr>
+        <w:br/>
+      </w:r>
+      <w:r>
+        <w:rPr>
+          <w:rFonts w:eastAsia="Calibri" w:cs="Calibri"/>
+        </w:rPr>
+        <w:t>In</w:t>
+      </w:r>
+      <w:r>
+        <w:rPr>
+          <w:rFonts w:eastAsia="Calibri" w:cs="Calibri"/>
+          <w:b/>
+        </w:rPr>
+        <w:t xml:space="preserve"> </w:t>
+      </w:r>
+      <w:r>
+        <w:rPr>
+          <w:rFonts w:eastAsia="Calibri" w:cs="Calibri"/>
+          <w:b/>
+        </w:rPr>
+        <w:t>S2.Must_It</w:t>
+      </w:r>
+      <w:r>
+        <w:rPr>
+          <w:rFonts w:eastAsia="Calibri" w:cs="Calibri"/>
+        </w:rPr>
+        <w:t xml:space="preserve"> we tried to use the MUST_ITERATE pragma for some of our Montgomery Multiplication loops, this gave no significant result. We’re </w:t>
+      </w:r>
+      <w:r>
+        <w:rPr>
+          <w:rFonts w:eastAsia="Calibri" w:cs="Calibri"/>
+        </w:rPr>
+        <w:t xml:space="preserve">still </w:t>
+      </w:r>
+      <w:r>
+        <w:rPr>
+          <w:rFonts w:eastAsia="Calibri" w:cs="Calibri"/>
+        </w:rPr>
+        <w:t xml:space="preserve">trying to figure out how to use </w:t>
+      </w:r>
+      <w:r>
+        <w:rPr>
+          <w:rFonts w:eastAsia="Calibri" w:cs="Calibri"/>
+        </w:rPr>
+        <w:t>pragma’s effectively.</w:t>
+      </w:r>
       <w:bookmarkStart w:id="0" w:name="_GoBack"/>
       <w:bookmarkEnd w:id="0"/>
       <w:r>
         <w:rPr>
-          <w:rFonts w:ascii="Calibri" w:eastAsia="Calibri" w:hAnsi="Calibri" w:cs="Calibri"/>
-          <w:b/>
-          <w:sz w:val="24"/>
-        </w:rPr>
-        <w:t>Optimization details:</w:t>
-      </w:r>
-      <w:r>
-        <w:rPr>
-          <w:rFonts w:ascii="Calibri" w:eastAsia="Calibri" w:hAnsi="Calibri" w:cs="Calibri"/>
-          <w:b/>
-          <w:sz w:val="24"/>
-        </w:rPr>
-        <w:t xml:space="preserve"> </w:t>
-      </w:r>
-      <w:r>
-        <w:rPr>
-          <w:rFonts w:ascii="Calibri" w:eastAsia="Calibri" w:hAnsi="Calibri" w:cs="Calibri"/>
-          <w:sz w:val="18"/>
-        </w:rPr>
-        <w:t>(</w:t>
-      </w:r>
-      <w:r>
-        <w:rPr>
-          <w:rFonts w:ascii="Calibri" w:eastAsia="Calibri" w:hAnsi="Calibri" w:cs="Calibri"/>
-          <w:sz w:val="16"/>
-        </w:rPr>
-        <w:t>Optimization names follow the format “S(session number).keyword”.)</w:t>
-      </w:r>
-      <w:r>
-        <w:rPr>
-          <w:rFonts w:ascii="Calibri" w:eastAsia="Calibri" w:hAnsi="Calibri" w:cs="Calibri"/>
-          <w:sz w:val="16"/>
-        </w:rPr>
-        <w:br/>
-      </w:r>
-      <w:r>
-        <w:rPr>
-          <w:rFonts w:ascii="Calibri" w:eastAsia="Calibri" w:hAnsi="Calibri" w:cs="Calibri"/>
-          <w:b/>
-        </w:rPr>
-        <w:t>S2</w:t>
-      </w:r>
-      <w:r>
-        <w:rPr>
-          <w:rFonts w:ascii="Calibri" w:eastAsia="Calibri" w:hAnsi="Calibri" w:cs="Calibri"/>
-          <w:b/>
-        </w:rPr>
-        <w:t>.</w:t>
-      </w:r>
-      <w:r>
-        <w:rPr>
-          <w:rFonts w:ascii="Calibri" w:eastAsia="Calibri" w:hAnsi="Calibri" w:cs="Calibri"/>
-          <w:b/>
-        </w:rPr>
-        <w:t>NAAM</w:t>
-      </w:r>
-      <w:r>
-        <w:rPr>
-          <w:rFonts w:ascii="Calibri" w:eastAsia="Calibri" w:hAnsi="Calibri" w:cs="Calibri"/>
-        </w:rPr>
-        <w:t xml:space="preserve"> is …</w:t>
-      </w:r>
-      <w:r>
-        <w:rPr>
-          <w:rFonts w:ascii="Calibri" w:eastAsia="Calibri" w:hAnsi="Calibri" w:cs="Calibri"/>
-        </w:rPr>
-        <w:br/>
-      </w:r>
-      <w:r>
-        <w:rPr>
-          <w:rFonts w:ascii="Calibri" w:eastAsia="Calibri" w:hAnsi="Calibri" w:cs="Calibri"/>
+          <w:rFonts w:eastAsia="Calibri" w:cs="Calibri"/>
         </w:rPr>
         <w:br/>
       </w:r>
@@ -3639,29 +3567,115 @@
     <w:p>
       <w:pPr>
         <w:pStyle w:val="Heading2"/>
-      </w:pPr>
-      <w:r>
+        <w:rPr>
+          <w:rFonts w:asciiTheme="minorHAnsi" w:hAnsiTheme="minorHAnsi"/>
+        </w:rPr>
+      </w:pPr>
+      <w:r>
+        <w:rPr>
+          <w:rFonts w:asciiTheme="minorHAnsi" w:hAnsiTheme="minorHAnsi"/>
+        </w:rPr>
         <w:t>Discussion (important)</w:t>
       </w:r>
     </w:p>
     <w:p>
       <w:pPr>
-        <w:ind w:left="360" w:hanging="360"/>
-        <w:rPr>
-          <w:rFonts w:ascii="Calibri" w:eastAsia="Calibri" w:hAnsi="Calibri" w:cs="Calibri"/>
-        </w:rPr>
-      </w:pPr>
-      <w:r>
-        <w:rPr>
-          <w:rFonts w:ascii="Symbol" w:eastAsia="Symbol" w:hAnsi="Symbol" w:cs="Symbol"/>
-        </w:rPr>
-        <w:t></w:t>
-      </w:r>
-      <w:r>
-        <w:rPr>
-          <w:rFonts w:ascii="Times New Roman" w:eastAsia="Times New Roman" w:hAnsi="Times New Roman" w:cs="Times New Roman"/>
-        </w:rPr>
-        <w:t xml:space="preserve">         </w:t>
+        <w:pStyle w:val="ListParagraph"/>
+        <w:numPr>
+          <w:ilvl w:val="0"/>
+          <w:numId w:val="15"/>
+        </w:numPr>
+        <w:rPr>
+          <w:rFonts w:eastAsia="Calibri" w:cs="Calibri"/>
+        </w:rPr>
+      </w:pPr>
+      <w:r>
+        <w:rPr>
+          <w:rFonts w:eastAsia="Calibri" w:cs="Calibri"/>
+        </w:rPr>
+        <w:t>We will change the Montgomery word size from 8 to 16, instead of the 32 previously stated, because multiplications with 16 bit words are the most efficient on the target DSP.</w:t>
+      </w:r>
+    </w:p>
+    <w:p>
+      <w:pPr>
+        <w:pStyle w:val="ListParagraph"/>
+        <w:numPr>
+          <w:ilvl w:val="0"/>
+          <w:numId w:val="15"/>
+        </w:numPr>
+        <w:rPr>
+          <w:rFonts w:eastAsia="Calibri" w:cs="Calibri"/>
+        </w:rPr>
+      </w:pPr>
+      <w:r>
+        <w:rPr>
+          <w:rFonts w:eastAsia="Calibri" w:cs="Calibri"/>
+        </w:rPr>
+        <w:t>An analysis of our Montgomery Multiplication (FIPS) algorithm</w:t>
+      </w:r>
+      <w:r>
+        <w:rPr>
+          <w:rFonts w:eastAsia="Calibri" w:cs="Calibri"/>
+        </w:rPr>
+        <w:t xml:space="preserve"> requires 2s 2 + s multiplications, 6s 2 + 2s + 2 additions, 9s 2 + 8s + 2 reads, and 5s 2 + 8s + 1 writes</w:t>
+      </w:r>
+      <w:r>
+        <w:rPr>
+          <w:rFonts w:eastAsia="Calibri" w:cs="Calibri"/>
+        </w:rPr>
+        <w:t xml:space="preserve">, where </w:t>
+      </w:r>
+      <w:r>
+        <w:rPr>
+          <w:rFonts w:eastAsia="Calibri" w:cs="Calibri"/>
+          <w:b/>
+        </w:rPr>
+        <w:t>s</w:t>
+      </w:r>
+      <w:r>
+        <w:rPr>
+          <w:rFonts w:eastAsia="Calibri" w:cs="Calibri"/>
+          <w:b/>
+        </w:rPr>
+        <w:t xml:space="preserve"> </w:t>
+      </w:r>
+      <w:r>
+        <w:rPr>
+          <w:rFonts w:eastAsia="Calibri" w:cs="Calibri"/>
+        </w:rPr>
+        <w:t xml:space="preserve">is the amount of “Montgomery words” in the modulus. For the non-optimized code </w:t>
+      </w:r>
+      <w:r>
+        <w:rPr>
+          <w:rFonts w:eastAsia="Calibri" w:cs="Calibri"/>
+          <w:b/>
+        </w:rPr>
+        <w:t>s</w:t>
+      </w:r>
+      <w:r>
+        <w:rPr>
+          <w:rFonts w:eastAsia="Calibri" w:cs="Calibri"/>
+        </w:rPr>
+        <w:t xml:space="preserve"> is 156, however if we change the word size to 16 bit, </w:t>
+      </w:r>
+      <w:r>
+        <w:rPr>
+          <w:rFonts w:eastAsia="Calibri" w:cs="Calibri"/>
+          <w:b/>
+        </w:rPr>
+        <w:t>s</w:t>
+      </w:r>
+      <w:r>
+        <w:rPr>
+          <w:rFonts w:eastAsia="Calibri" w:cs="Calibri"/>
+        </w:rPr>
+        <w:t xml:space="preserve"> is only 78.</w:t>
+      </w:r>
+      <w:r>
+        <w:rPr>
+          <w:rFonts w:eastAsia="Calibri" w:cs="Calibri"/>
+        </w:rPr>
+        <w:t xml:space="preserve"> The vast possibility for cycle reduction is apparent.</w:t>
       </w:r>
     </w:p>
     <w:sectPr>
@@ -4216,7 +4230,7 @@
   <w:abstractNum w:abstractNumId="5" w15:restartNumberingAfterBreak="0">
     <w:nsid w:val="1B442BE4"/>
     <w:multiLevelType w:val="hybridMultilevel"/>
-    <w:tmpl w:val="1FF6A1D0"/>
+    <w:tmpl w:val="F0603F74"/>
     <w:lvl w:ilvl="0" w:tplc="08130001">
       <w:start w:val="1"/>
       <w:numFmt w:val="bullet"/>
@@ -5794,7 +5808,6 @@
   <w:style w:type="character" w:default="1" w:styleId="DefaultParagraphFont">
     <w:name w:val="Default Paragraph Font"/>
     <w:uiPriority w:val="1"/>
-    <w:semiHidden/>
     <w:unhideWhenUsed/>
   </w:style>
   <w:style w:type="table" w:default="1" w:styleId="TableNormal">
@@ -6279,7 +6292,7 @@
 </file>
 
 <file path=customXml/itemProps1.xml><?xml version="1.0" encoding="utf-8"?>
-<ds:datastoreItem xmlns:ds="http://schemas.openxmlformats.org/officeDocument/2006/customXml" ds:itemID="{2B6BCF94-3A91-40E4-87C0-0949E3EDFD0E}">
+<ds:datastoreItem xmlns:ds="http://schemas.openxmlformats.org/officeDocument/2006/customXml" ds:itemID="{798BC284-FB2D-4E52-AA1A-F2ED7B7761EF}">
   <ds:schemaRefs>
     <ds:schemaRef ds:uri="http://schemas.openxmlformats.org/officeDocument/2006/bibliography"/>
   </ds:schemaRefs>

</xml_diff>

<commit_message>
Final report for session2
</commit_message>
<xml_diff>
--- a/SessionLogs/Session2/CRYPTO1_DSP_Report2.docx
+++ b/SessionLogs/Session2/CRYPTO1_DSP_Report2.docx
@@ -936,6 +936,9 @@
               <w:jc w:val="center"/>
               <w:cnfStyle w:val="000000000000" w:firstRow="0" w:lastRow="0" w:firstColumn="0" w:lastColumn="0" w:oddVBand="0" w:evenVBand="0" w:oddHBand="0" w:evenHBand="0" w:firstRowFirstColumn="0" w:firstRowLastColumn="0" w:lastRowFirstColumn="0" w:lastRowLastColumn="0"/>
             </w:pPr>
+            <w:r>
+              <w:t>S2.modinv</w:t>
+            </w:r>
           </w:p>
         </w:tc>
         <w:tc>
@@ -948,7 +951,7 @@
               <w:cnfStyle w:val="000000000000" w:firstRow="0" w:lastRow="0" w:firstColumn="0" w:lastColumn="0" w:oddVBand="0" w:evenVBand="0" w:oddHBand="0" w:evenHBand="0" w:firstRowFirstColumn="0" w:firstRowLastColumn="0" w:lastRowFirstColumn="0" w:lastRowLastColumn="0"/>
             </w:pPr>
             <w:r>
-              <w:t>Function name(s)</w:t>
+              <w:t>Mod_inverse</w:t>
             </w:r>
           </w:p>
         </w:tc>
@@ -962,6 +965,9 @@
               <w:cnfStyle w:val="000000000000" w:firstRow="0" w:lastRow="0" w:firstColumn="0" w:lastColumn="0" w:oddVBand="0" w:evenVBand="0" w:oddHBand="0" w:evenHBand="0" w:firstRowFirstColumn="0" w:firstRowLastColumn="0" w:lastRowFirstColumn="0" w:lastRowLastColumn="0"/>
             </w:pPr>
             <w:r>
+              <w:t>503K</w:t>
+            </w:r>
+            <w:r>
               <w:t xml:space="preserve"> </w:t>
             </w:r>
           </w:p>
@@ -975,6 +981,9 @@
               <w:jc w:val="center"/>
               <w:cnfStyle w:val="000000000000" w:firstRow="0" w:lastRow="0" w:firstColumn="0" w:lastColumn="0" w:oddVBand="0" w:evenVBand="0" w:oddHBand="0" w:evenHBand="0" w:firstRowFirstColumn="0" w:firstRowLastColumn="0" w:lastRowFirstColumn="0" w:lastRowLastColumn="0"/>
             </w:pPr>
+            <w:r>
+              <w:t>1190</w:t>
+            </w:r>
             <w:r>
               <w:t xml:space="preserve"> </w:t>
             </w:r>
@@ -1012,6 +1021,9 @@
               <w:jc w:val="center"/>
               <w:cnfStyle w:val="000000000000" w:firstRow="0" w:lastRow="0" w:firstColumn="0" w:lastColumn="0" w:oddVBand="0" w:evenVBand="0" w:oddHBand="0" w:evenHBand="0" w:firstRowFirstColumn="0" w:firstRowLastColumn="0" w:lastRowFirstColumn="0" w:lastRowLastColumn="0"/>
             </w:pPr>
+            <w:r>
+              <w:t>S2.Must_It</w:t>
+            </w:r>
           </w:p>
         </w:tc>
         <w:tc>
@@ -1024,7 +1036,7 @@
               <w:cnfStyle w:val="000000000000" w:firstRow="0" w:lastRow="0" w:firstColumn="0" w:lastColumn="0" w:oddVBand="0" w:evenVBand="0" w:oddHBand="0" w:evenHBand="0" w:firstRowFirstColumn="0" w:firstRowLastColumn="0" w:lastRowFirstColumn="0" w:lastRowLastColumn="0"/>
             </w:pPr>
             <w:r>
-              <w:t>Function name(s)</w:t>
+              <w:t>Monmult</w:t>
             </w:r>
           </w:p>
         </w:tc>
@@ -1038,6 +1050,9 @@
               <w:cnfStyle w:val="000000000000" w:firstRow="0" w:lastRow="0" w:firstColumn="0" w:lastColumn="0" w:oddVBand="0" w:evenVBand="0" w:oddHBand="0" w:evenHBand="0" w:firstRowFirstColumn="0" w:firstRowLastColumn="0" w:lastRowFirstColumn="0" w:lastRowLastColumn="0"/>
             </w:pPr>
             <w:r>
+              <w:t>535M</w:t>
+            </w:r>
+            <w:r>
               <w:t xml:space="preserve"> </w:t>
             </w:r>
           </w:p>
@@ -1052,7 +1067,7 @@
               <w:cnfStyle w:val="000000000000" w:firstRow="0" w:lastRow="0" w:firstColumn="0" w:lastColumn="0" w:oddVBand="0" w:evenVBand="0" w:oddHBand="0" w:evenHBand="0" w:firstRowFirstColumn="0" w:firstRowLastColumn="0" w:lastRowFirstColumn="0" w:lastRowLastColumn="0"/>
             </w:pPr>
             <w:r>
-              <w:t xml:space="preserve"> </w:t>
+              <w:t>535M</w:t>
             </w:r>
           </w:p>
         </w:tc>
@@ -1066,7 +1081,7 @@
               <w:cnfStyle w:val="000000000000" w:firstRow="0" w:lastRow="0" w:firstColumn="0" w:lastColumn="0" w:oddVBand="0" w:evenVBand="0" w:oddHBand="0" w:evenHBand="0" w:firstRowFirstColumn="0" w:firstRowLastColumn="0" w:lastRowFirstColumn="0" w:lastRowLastColumn="0"/>
             </w:pPr>
             <w:r>
-              <w:t xml:space="preserve"> </w:t>
+              <w:t>0</w:t>
             </w:r>
           </w:p>
         </w:tc>
@@ -1078,6 +1093,92 @@
             <w:tcW w:w="1222" w:type="dxa"/>
           </w:tcPr>
           <w:p/>
+        </w:tc>
+        <w:tc>
+          <w:tcPr>
+            <w:tcW w:w="2288" w:type="dxa"/>
+          </w:tcPr>
+          <w:p>
+            <w:pPr>
+              <w:jc w:val="center"/>
+              <w:cnfStyle w:val="000000000000" w:firstRow="0" w:lastRow="0" w:firstColumn="0" w:lastColumn="0" w:oddVBand="0" w:evenVBand="0" w:oddHBand="0" w:evenHBand="0" w:firstRowFirstColumn="0" w:firstRowLastColumn="0" w:lastRowFirstColumn="0" w:lastRowLastColumn="0"/>
+            </w:pPr>
+            <w:r>
+              <w:t>S2.unroll</w:t>
+            </w:r>
+          </w:p>
+        </w:tc>
+        <w:tc>
+          <w:tcPr>
+            <w:tcW w:w="1997" w:type="dxa"/>
+          </w:tcPr>
+          <w:p>
+            <w:pPr>
+              <w:jc w:val="center"/>
+              <w:cnfStyle w:val="000000000000" w:firstRow="0" w:lastRow="0" w:firstColumn="0" w:lastColumn="0" w:oddVBand="0" w:evenVBand="0" w:oddHBand="0" w:evenHBand="0" w:firstRowFirstColumn="0" w:firstRowLastColumn="0" w:lastRowFirstColumn="0" w:lastRowLastColumn="0"/>
+            </w:pPr>
+            <w:r>
+              <w:t>Monmult</w:t>
+            </w:r>
+          </w:p>
+        </w:tc>
+        <w:tc>
+          <w:tcPr>
+            <w:tcW w:w="2260" w:type="dxa"/>
+          </w:tcPr>
+          <w:p>
+            <w:pPr>
+              <w:jc w:val="center"/>
+              <w:cnfStyle w:val="000000000000" w:firstRow="0" w:lastRow="0" w:firstColumn="0" w:lastColumn="0" w:oddVBand="0" w:evenVBand="0" w:oddHBand="0" w:evenHBand="0" w:firstRowFirstColumn="0" w:firstRowLastColumn="0" w:lastRowFirstColumn="0" w:lastRowLastColumn="0"/>
+            </w:pPr>
+            <w:r>
+              <w:t>535M</w:t>
+            </w:r>
+          </w:p>
+        </w:tc>
+        <w:tc>
+          <w:tcPr>
+            <w:tcW w:w="1272" w:type="dxa"/>
+          </w:tcPr>
+          <w:p>
+            <w:pPr>
+              <w:jc w:val="center"/>
+              <w:cnfStyle w:val="000000000000" w:firstRow="0" w:lastRow="0" w:firstColumn="0" w:lastColumn="0" w:oddVBand="0" w:evenVBand="0" w:oddHBand="0" w:evenHBand="0" w:firstRowFirstColumn="0" w:firstRowLastColumn="0" w:lastRowFirstColumn="0" w:lastRowLastColumn="0"/>
+            </w:pPr>
+            <w:r>
+              <w:t>513M</w:t>
+            </w:r>
+          </w:p>
+        </w:tc>
+        <w:tc>
+          <w:tcPr>
+            <w:tcW w:w="1524" w:type="dxa"/>
+          </w:tcPr>
+          <w:p>
+            <w:pPr>
+              <w:jc w:val="center"/>
+              <w:cnfStyle w:val="000000000000" w:firstRow="0" w:lastRow="0" w:firstColumn="0" w:lastColumn="0" w:oddVBand="0" w:evenVBand="0" w:oddHBand="0" w:evenHBand="0" w:firstRowFirstColumn="0" w:firstRowLastColumn="0" w:lastRowFirstColumn="0" w:lastRowLastColumn="0"/>
+            </w:pPr>
+            <w:r>
+              <w:t>4.11%</w:t>
+            </w:r>
+          </w:p>
+        </w:tc>
+      </w:tr>
+      <w:tr>
+        <w:tc>
+          <w:tcPr>
+            <w:cnfStyle w:val="001000000000" w:firstRow="0" w:lastRow="0" w:firstColumn="1" w:lastColumn="0" w:oddVBand="0" w:evenVBand="0" w:oddHBand="0" w:evenHBand="0" w:firstRowFirstColumn="0" w:firstRowLastColumn="0" w:lastRowFirstColumn="0" w:lastRowLastColumn="0"/>
+            <w:tcW w:w="1222" w:type="dxa"/>
+          </w:tcPr>
+          <w:p>
+            <w:pPr>
+              <w:jc w:val="center"/>
+            </w:pPr>
+            <w:r>
+              <w:t>Session 3</w:t>
+            </w:r>
+          </w:p>
         </w:tc>
         <w:tc>
           <w:tcPr>
@@ -2924,6 +3025,9 @@
       <w:r>
         <w:t>nt.</w:t>
       </w:r>
+      <w:r>
+        <w:t xml:space="preserve"> UNROLL gave better results.</w:t>
+      </w:r>
     </w:p>
     <w:p>
       <w:pPr>
@@ -3447,6 +3551,150 @@
           </w:p>
         </w:tc>
       </w:tr>
+      <w:tr>
+        <w:tc>
+          <w:tcPr>
+            <w:cnfStyle w:val="001000000000" w:firstRow="0" w:lastRow="0" w:firstColumn="1" w:lastColumn="0" w:oddVBand="0" w:evenVBand="0" w:oddHBand="0" w:evenHBand="0" w:firstRowFirstColumn="0" w:firstRowLastColumn="0" w:lastRowFirstColumn="0" w:lastRowLastColumn="0"/>
+            <w:tcW w:w="1406" w:type="dxa"/>
+          </w:tcPr>
+          <w:p>
+            <w:pPr>
+              <w:jc w:val="center"/>
+            </w:pPr>
+            <w:r>
+              <w:t>monmult</w:t>
+            </w:r>
+          </w:p>
+        </w:tc>
+        <w:tc>
+          <w:tcPr>
+            <w:tcW w:w="1464" w:type="dxa"/>
+          </w:tcPr>
+          <w:p>
+            <w:pPr>
+              <w:cnfStyle w:val="000000000000" w:firstRow="0" w:lastRow="0" w:firstColumn="0" w:lastColumn="0" w:oddVBand="0" w:evenVBand="0" w:oddHBand="0" w:evenHBand="0" w:firstRowFirstColumn="0" w:firstRowLastColumn="0" w:lastRowFirstColumn="0" w:lastRowLastColumn="0"/>
+            </w:pPr>
+            <w:r>
+              <w:t>as/monmult.c</w:t>
+            </w:r>
+          </w:p>
+        </w:tc>
+        <w:tc>
+          <w:tcPr>
+            <w:tcW w:w="756" w:type="dxa"/>
+          </w:tcPr>
+          <w:p>
+            <w:pPr>
+              <w:cnfStyle w:val="000000000000" w:firstRow="0" w:lastRow="0" w:firstColumn="0" w:lastColumn="0" w:oddVBand="0" w:evenVBand="0" w:oddHBand="0" w:evenHBand="0" w:firstRowFirstColumn="0" w:firstRowLastColumn="0" w:lastRowFirstColumn="0" w:lastRowLastColumn="0"/>
+            </w:pPr>
+            <w:r>
+              <w:t>4057</w:t>
+            </w:r>
+          </w:p>
+        </w:tc>
+        <w:tc>
+          <w:tcPr>
+            <w:tcW w:w="1046" w:type="dxa"/>
+          </w:tcPr>
+          <w:p>
+            <w:pPr>
+              <w:jc w:val="center"/>
+              <w:cnfStyle w:val="000000000000" w:firstRow="0" w:lastRow="0" w:firstColumn="0" w:lastColumn="0" w:oddVBand="0" w:evenVBand="0" w:oddHBand="0" w:evenHBand="0" w:firstRowFirstColumn="0" w:firstRowLastColumn="0" w:lastRowFirstColumn="0" w:lastRowLastColumn="0"/>
+            </w:pPr>
+            <w:r>
+              <w:t>534M</w:t>
+            </w:r>
+          </w:p>
+        </w:tc>
+        <w:tc>
+          <w:tcPr>
+            <w:tcW w:w="818" w:type="dxa"/>
+          </w:tcPr>
+          <w:p>
+            <w:pPr>
+              <w:jc w:val="center"/>
+              <w:cnfStyle w:val="000000000000" w:firstRow="0" w:lastRow="0" w:firstColumn="0" w:lastColumn="0" w:oddVBand="0" w:evenVBand="0" w:oddHBand="0" w:evenHBand="0" w:firstRowFirstColumn="0" w:firstRowLastColumn="0" w:lastRowFirstColumn="0" w:lastRowLastColumn="0"/>
+            </w:pPr>
+            <w:r>
+              <w:t>510M</w:t>
+            </w:r>
+          </w:p>
+        </w:tc>
+        <w:tc>
+          <w:tcPr>
+            <w:tcW w:w="875" w:type="dxa"/>
+          </w:tcPr>
+          <w:p>
+            <w:pPr>
+              <w:jc w:val="center"/>
+              <w:cnfStyle w:val="000000000000" w:firstRow="0" w:lastRow="0" w:firstColumn="0" w:lastColumn="0" w:oddVBand="0" w:evenVBand="0" w:oddHBand="0" w:evenHBand="0" w:firstRowFirstColumn="0" w:firstRowLastColumn="0" w:lastRowFirstColumn="0" w:lastRowLastColumn="0"/>
+            </w:pPr>
+            <w:r>
+              <w:t>5%</w:t>
+            </w:r>
+          </w:p>
+        </w:tc>
+        <w:tc>
+          <w:tcPr>
+            <w:tcW w:w="1018" w:type="dxa"/>
+          </w:tcPr>
+          <w:p>
+            <w:pPr>
+              <w:jc w:val="center"/>
+              <w:cnfStyle w:val="000000000000" w:firstRow="0" w:lastRow="0" w:firstColumn="0" w:lastColumn="0" w:oddVBand="0" w:evenVBand="0" w:oddHBand="0" w:evenHBand="0" w:firstRowFirstColumn="0" w:firstRowLastColumn="0" w:lastRowFirstColumn="0" w:lastRowLastColumn="0"/>
+            </w:pPr>
+            <w:r>
+              <w:t>534</w:t>
+            </w:r>
+            <w:r>
+              <w:t>M</w:t>
+            </w:r>
+          </w:p>
+        </w:tc>
+        <w:tc>
+          <w:tcPr>
+            <w:tcW w:w="844" w:type="dxa"/>
+          </w:tcPr>
+          <w:p>
+            <w:pPr>
+              <w:jc w:val="center"/>
+              <w:cnfStyle w:val="000000000000" w:firstRow="0" w:lastRow="0" w:firstColumn="0" w:lastColumn="0" w:oddVBand="0" w:evenVBand="0" w:oddHBand="0" w:evenHBand="0" w:firstRowFirstColumn="0" w:firstRowLastColumn="0" w:lastRowFirstColumn="0" w:lastRowLastColumn="0"/>
+            </w:pPr>
+            <w:r>
+              <w:t>510M</w:t>
+            </w:r>
+          </w:p>
+        </w:tc>
+        <w:tc>
+          <w:tcPr>
+            <w:tcW w:w="910" w:type="dxa"/>
+          </w:tcPr>
+          <w:p>
+            <w:pPr>
+              <w:jc w:val="center"/>
+              <w:cnfStyle w:val="000000000000" w:firstRow="0" w:lastRow="0" w:firstColumn="0" w:lastColumn="0" w:oddVBand="0" w:evenVBand="0" w:oddHBand="0" w:evenHBand="0" w:firstRowFirstColumn="0" w:firstRowLastColumn="0" w:lastRowFirstColumn="0" w:lastRowLastColumn="0"/>
+            </w:pPr>
+            <w:r>
+              <w:t>5%</w:t>
+            </w:r>
+            <w:bookmarkStart w:id="0" w:name="_GoBack"/>
+            <w:bookmarkEnd w:id="0"/>
+          </w:p>
+        </w:tc>
+        <w:tc>
+          <w:tcPr>
+            <w:tcW w:w="1426" w:type="dxa"/>
+          </w:tcPr>
+          <w:p>
+            <w:pPr>
+              <w:cnfStyle w:val="000000000000" w:firstRow="0" w:lastRow="0" w:firstColumn="0" w:lastColumn="0" w:oddVBand="0" w:evenVBand="0" w:oddHBand="0" w:evenHBand="0" w:firstRowFirstColumn="0" w:firstRowLastColumn="0" w:lastRowFirstColumn="0" w:lastRowLastColumn="0"/>
+            </w:pPr>
+            <w:r>
+              <w:t>S2.unroll</w:t>
+            </w:r>
+          </w:p>
+        </w:tc>
+      </w:tr>
     </w:tbl>
     <w:p>
       <w:pPr>
@@ -3456,6 +3704,11 @@
       </w:pPr>
     </w:p>
     <w:p>
+      <w:pPr>
+        <w:rPr>
+          <w:rFonts w:eastAsia="Calibri" w:cs="Calibri"/>
+        </w:rPr>
+      </w:pPr>
       <w:r>
         <w:rPr>
           <w:rFonts w:eastAsia="Calibri" w:cs="Calibri"/>
@@ -3555,8 +3808,49 @@
         </w:rPr>
         <w:t>pragma’s effectively.</w:t>
       </w:r>
-      <w:bookmarkStart w:id="0" w:name="_GoBack"/>
-      <w:bookmarkEnd w:id="0"/>
+      <w:r>
+        <w:rPr>
+          <w:rFonts w:eastAsia="Calibri" w:cs="Calibri"/>
+        </w:rPr>
+        <w:br/>
+      </w:r>
+      <w:r>
+        <w:rPr>
+          <w:rFonts w:eastAsia="Calibri" w:cs="Calibri"/>
+          <w:b/>
+        </w:rPr>
+        <w:t>S2.unroll</w:t>
+      </w:r>
+      <w:r>
+        <w:rPr>
+          <w:rFonts w:eastAsia="Calibri" w:cs="Calibri"/>
+        </w:rPr>
+        <w:t>, where we did some loop unrolling in the Montgomer</w:t>
+      </w:r>
+      <w:r>
+        <w:rPr>
+          <w:rFonts w:eastAsia="Calibri" w:cs="Calibri"/>
+        </w:rPr>
+        <w:t>y Multiplication, this gave a reduction o</w:t>
+      </w:r>
+      <w:r>
+        <w:rPr>
+          <w:rFonts w:eastAsia="Calibri" w:cs="Calibri"/>
+        </w:rPr>
+        <w:t>f about 24</w:t>
+      </w:r>
+      <w:r>
+        <w:rPr>
+          <w:rFonts w:eastAsia="Calibri" w:cs="Calibri"/>
+        </w:rPr>
+        <w:t>M cycles, or about 5</w:t>
+      </w:r>
+      <w:r>
+        <w:rPr>
+          <w:rFonts w:eastAsia="Calibri" w:cs="Calibri"/>
+        </w:rPr>
+        <w:t>%.</w:t>
+      </w:r>
       <w:r>
         <w:rPr>
           <w:rFonts w:eastAsia="Calibri" w:cs="Calibri"/>
@@ -5808,6 +6102,7 @@
   <w:style w:type="character" w:default="1" w:styleId="DefaultParagraphFont">
     <w:name w:val="Default Paragraph Font"/>
     <w:uiPriority w:val="1"/>
+    <w:semiHidden/>
     <w:unhideWhenUsed/>
   </w:style>
   <w:style w:type="table" w:default="1" w:styleId="TableNormal">
@@ -6292,7 +6587,7 @@
 </file>
 
 <file path=customXml/itemProps1.xml><?xml version="1.0" encoding="utf-8"?>
-<ds:datastoreItem xmlns:ds="http://schemas.openxmlformats.org/officeDocument/2006/customXml" ds:itemID="{798BC284-FB2D-4E52-AA1A-F2ED7B7761EF}">
+<ds:datastoreItem xmlns:ds="http://schemas.openxmlformats.org/officeDocument/2006/customXml" ds:itemID="{FC1E7805-E20C-4506-9A1D-0E93BCAB1585}">
   <ds:schemaRefs>
     <ds:schemaRef ds:uri="http://schemas.openxmlformats.org/officeDocument/2006/bibliography"/>
   </ds:schemaRefs>

</xml_diff>